<commit_message>
5th lec updates completed
</commit_message>
<xml_diff>
--- a/WeeklyProgress.docx
+++ b/WeeklyProgress.docx
@@ -6694,6 +6694,7 @@
       <w:r>
         <w:rPr>
           <w:bCs/>
+          <w:noProof/>
           <w:color w:val="000000" w:themeColor="text1"/>
         </w:rPr>
         <w:drawing>
@@ -6810,23 +6811,7 @@
           <w:bCs/>
           <w:color w:val="000000" w:themeColor="text1"/>
         </w:rPr>
-        <w:t xml:space="preserve"> </w:t>
-      </w:r>
-      <w:proofErr w:type="spellStart"/>
-      <w:r>
-        <w:rPr>
-          <w:bCs/>
-          <w:color w:val="000000" w:themeColor="text1"/>
-        </w:rPr>
-        <w:t>what</w:t>
-      </w:r>
-      <w:proofErr w:type="spellEnd"/>
-      <w:r>
-        <w:rPr>
-          <w:bCs/>
-          <w:color w:val="000000" w:themeColor="text1"/>
-        </w:rPr>
-        <w:t xml:space="preserve"> positions child can move</w:t>
+        <w:t xml:space="preserve"> what positions child can move</w:t>
       </w:r>
     </w:p>
     <w:p>
@@ -6924,6 +6909,7 @@
       <w:r>
         <w:rPr>
           <w:bCs/>
+          <w:noProof/>
           <w:color w:val="000000" w:themeColor="text1"/>
         </w:rPr>
         <w:drawing>
@@ -6980,6 +6966,7 @@
       <w:r>
         <w:rPr>
           <w:bCs/>
+          <w:noProof/>
           <w:color w:val="000000" w:themeColor="text1"/>
         </w:rPr>
         <w:drawing>
@@ -7052,6 +7039,7 @@
       <w:r>
         <w:rPr>
           <w:bCs/>
+          <w:noProof/>
           <w:color w:val="000000" w:themeColor="text1"/>
         </w:rPr>
         <w:drawing>
@@ -7123,6 +7111,7 @@
       <w:r>
         <w:rPr>
           <w:bCs/>
+          <w:noProof/>
           <w:color w:val="000000" w:themeColor="text1"/>
         </w:rPr>
         <w:drawing>
@@ -7213,6 +7202,7 @@
       <w:r>
         <w:rPr>
           <w:bCs/>
+          <w:noProof/>
           <w:color w:val="000000" w:themeColor="text1"/>
         </w:rPr>
         <w:drawing>
@@ -7293,6 +7283,7 @@
       <w:r>
         <w:rPr>
           <w:bCs/>
+          <w:noProof/>
           <w:color w:val="000000" w:themeColor="text1"/>
         </w:rPr>
         <w:drawing>
@@ -7347,6 +7338,30 @@
           <w:color w:val="000000" w:themeColor="text1"/>
         </w:rPr>
       </w:pPr>
+    </w:p>
+    <w:p>
+      <w:pPr>
+        <w:rPr>
+          <w:bCs/>
+          <w:color w:val="000000" w:themeColor="text1"/>
+        </w:rPr>
+      </w:pPr>
+    </w:p>
+    <w:p>
+      <w:pPr>
+        <w:rPr>
+          <w:bCs/>
+          <w:color w:val="000000" w:themeColor="text1"/>
+        </w:rPr>
+      </w:pPr>
+    </w:p>
+    <w:p>
+      <w:pPr>
+        <w:rPr>
+          <w:bCs/>
+          <w:color w:val="000000" w:themeColor="text1"/>
+        </w:rPr>
+      </w:pPr>
       <w:r>
         <w:rPr>
           <w:bCs/>
@@ -7357,21 +7372,21 @@
       <w:r>
         <w:rPr>
           <w:bCs/>
-          <w:color w:val="000000" w:themeColor="text1"/>
+          <w:color w:val="ED7D31" w:themeColor="accent2"/>
         </w:rPr>
         <w:t xml:space="preserve">To select all things/views </w:t>
       </w:r>
       <w:r>
         <w:rPr>
           <w:bCs/>
-          <w:color w:val="000000" w:themeColor="text1"/>
+          <w:color w:val="ED7D31" w:themeColor="accent2"/>
         </w:rPr>
         <w:t xml:space="preserve">for clearing constraint or other things </w:t>
       </w:r>
       <w:r>
         <w:rPr>
           <w:bCs/>
-          <w:color w:val="000000" w:themeColor="text1"/>
+          <w:color w:val="ED7D31" w:themeColor="accent2"/>
         </w:rPr>
         <w:t>use “</w:t>
       </w:r>
@@ -7379,7 +7394,7 @@
       <w:r>
         <w:rPr>
           <w:bCs/>
-          <w:color w:val="000000" w:themeColor="text1"/>
+          <w:color w:val="ED7D31" w:themeColor="accent2"/>
         </w:rPr>
         <w:t>Ctrl+A</w:t>
       </w:r>
@@ -7387,7 +7402,7 @@
       <w:r>
         <w:rPr>
           <w:bCs/>
-          <w:color w:val="000000" w:themeColor="text1"/>
+          <w:color w:val="ED7D31" w:themeColor="accent2"/>
         </w:rPr>
         <w:t>”</w:t>
       </w:r>
@@ -7404,7 +7419,59 @@
           <w:bCs/>
           <w:color w:val="000000" w:themeColor="text1"/>
         </w:rPr>
-        <w:t xml:space="preserve">Here sliding bar will be used as a biasness of </w:t>
+        <w:t>Here sliding bar will be used as a biasness of view , if horizontal bar then horizontal biasness, if vertical sliding bar then vertical biasness(current-case)</w:t>
+      </w:r>
+      <w:r>
+        <w:rPr>
+          <w:bCs/>
+          <w:color w:val="000000" w:themeColor="text1"/>
+        </w:rPr>
+        <w:t>, it is very helpful to sharply position view,</w:t>
+      </w:r>
+    </w:p>
+    <w:p>
+      <w:pPr>
+        <w:rPr>
+          <w:bCs/>
+          <w:color w:val="000000" w:themeColor="text1"/>
+        </w:rPr>
+      </w:pPr>
+      <w:r>
+        <w:rPr>
+          <w:bCs/>
+          <w:color w:val="000000" w:themeColor="text1"/>
+        </w:rPr>
+        <w:t xml:space="preserve">While the </w:t>
+      </w:r>
+      <w:r>
+        <w:rPr>
+          <w:bCs/>
+          <w:color w:val="70AD47" w:themeColor="accent6"/>
+        </w:rPr>
+        <w:t xml:space="preserve">4 </w:t>
+      </w:r>
+      <w:proofErr w:type="spellStart"/>
+      <w:r>
+        <w:rPr>
+          <w:bCs/>
+          <w:color w:val="70AD47" w:themeColor="accent6"/>
+        </w:rPr>
+        <w:t>staright</w:t>
+      </w:r>
+      <w:proofErr w:type="spellEnd"/>
+      <w:r>
+        <w:rPr>
+          <w:bCs/>
+          <w:color w:val="70AD47" w:themeColor="accent6"/>
+        </w:rPr>
+        <w:t xml:space="preserve"> springs </w:t>
+      </w:r>
+      <w:r>
+        <w:rPr>
+          <w:bCs/>
+          <w:color w:val="000000" w:themeColor="text1"/>
+        </w:rPr>
+        <w:t xml:space="preserve">inside box are showing fixed, they will set the </w:t>
       </w:r>
       <w:proofErr w:type="gramStart"/>
       <w:r>
@@ -7412,34 +7479,83 @@
           <w:bCs/>
           <w:color w:val="000000" w:themeColor="text1"/>
         </w:rPr>
-        <w:t>view ,</w:t>
-      </w:r>
+        <w:t>height(</w:t>
+      </w:r>
+      <w:proofErr w:type="spellStart"/>
       <w:proofErr w:type="gramEnd"/>
       <w:r>
         <w:rPr>
           <w:bCs/>
           <w:color w:val="000000" w:themeColor="text1"/>
         </w:rPr>
-        <w:t xml:space="preserve"> if horizontal bar then horizontal biasness, if vertical sliding bar then vertical biasness(current-case)</w:t>
-      </w:r>
-    </w:p>
-    <w:p>
-      <w:pPr>
-        <w:rPr>
-          <w:bCs/>
-          <w:color w:val="000000" w:themeColor="text1"/>
-        </w:rPr>
-      </w:pPr>
-      <w:r>
-        <w:rPr>
-          <w:bCs/>
-          <w:color w:val="000000" w:themeColor="text1"/>
-        </w:rPr>
+        <w:t>Up,Dwn</w:t>
+      </w:r>
+      <w:proofErr w:type="spellEnd"/>
+      <w:r>
+        <w:rPr>
+          <w:bCs/>
+          <w:color w:val="000000" w:themeColor="text1"/>
+        </w:rPr>
+        <w:t xml:space="preserve">) and width(R,L </w:t>
+      </w:r>
+    </w:p>
+    <w:p>
+      <w:pPr>
+        <w:rPr>
+          <w:bCs/>
+          <w:color w:val="000000" w:themeColor="text1"/>
+        </w:rPr>
+      </w:pPr>
+      <w:r>
+        <w:rPr>
+          <w:bCs/>
+          <w:color w:val="000000" w:themeColor="text1"/>
+        </w:rPr>
+        <w:t xml:space="preserve">They are </w:t>
+      </w:r>
+      <w:r>
+        <w:rPr>
+          <w:bCs/>
+          <w:color w:val="C00000"/>
+        </w:rPr>
+        <w:t xml:space="preserve">fixed, match constraints, and </w:t>
+      </w:r>
+      <w:proofErr w:type="spellStart"/>
+      <w:r>
+        <w:rPr>
+          <w:bCs/>
+          <w:color w:val="C00000"/>
+        </w:rPr>
+        <w:t>wrap_contents</w:t>
+      </w:r>
+      <w:proofErr w:type="spellEnd"/>
+      <w:r>
+        <w:rPr>
+          <w:bCs/>
+          <w:color w:val="000000" w:themeColor="text1"/>
+        </w:rPr>
+        <w:t xml:space="preserve"> </w:t>
+      </w:r>
+    </w:p>
+    <w:p>
+      <w:pPr>
+        <w:rPr>
+          <w:bCs/>
+          <w:color w:val="000000" w:themeColor="text1"/>
+        </w:rPr>
+      </w:pPr>
+      <w:r>
+        <w:rPr>
+          <w:bCs/>
+          <w:color w:val="000000" w:themeColor="text1"/>
+        </w:rPr>
+        <w:lastRenderedPageBreak/>
         <w:t xml:space="preserve">                                 </w:t>
       </w:r>
       <w:r>
         <w:rPr>
           <w:bCs/>
+          <w:noProof/>
           <w:color w:val="000000" w:themeColor="text1"/>
         </w:rPr>
         <w:drawing>
@@ -7486,6 +7602,1845 @@
           <w:color w:val="000000" w:themeColor="text1"/>
         </w:rPr>
       </w:pPr>
+    </w:p>
+    <w:p>
+      <w:pPr>
+        <w:rPr>
+          <w:bCs/>
+          <w:color w:val="000000" w:themeColor="text1"/>
+        </w:rPr>
+      </w:pPr>
+      <w:r>
+        <w:rPr>
+          <w:bCs/>
+          <w:color w:val="000000" w:themeColor="text1"/>
+        </w:rPr>
+        <w:t xml:space="preserve">As we have already discussed that we will place our images in </w:t>
+      </w:r>
+      <w:proofErr w:type="spellStart"/>
+      <w:r>
+        <w:rPr>
+          <w:bCs/>
+          <w:color w:val="000000" w:themeColor="text1"/>
+        </w:rPr>
+        <w:t>drawble</w:t>
+      </w:r>
+      <w:proofErr w:type="spellEnd"/>
+      <w:r>
+        <w:rPr>
+          <w:bCs/>
+          <w:color w:val="000000" w:themeColor="text1"/>
+        </w:rPr>
+        <w:t xml:space="preserve">, just copy from pc and paste in </w:t>
+      </w:r>
+      <w:proofErr w:type="spellStart"/>
+      <w:r>
+        <w:rPr>
+          <w:bCs/>
+          <w:color w:val="000000" w:themeColor="text1"/>
+        </w:rPr>
+        <w:t>drawable</w:t>
+      </w:r>
+      <w:proofErr w:type="spellEnd"/>
+      <w:r>
+        <w:rPr>
+          <w:bCs/>
+          <w:color w:val="000000" w:themeColor="text1"/>
+        </w:rPr>
+        <w:t xml:space="preserve"> and then use in app</w:t>
+      </w:r>
+      <w:r>
+        <w:rPr>
+          <w:bCs/>
+          <w:color w:val="000000" w:themeColor="text1"/>
+        </w:rPr>
+        <w:t xml:space="preserve">, see steps below, as you can see that pic is available in </w:t>
+      </w:r>
+      <w:proofErr w:type="spellStart"/>
+      <w:r>
+        <w:rPr>
+          <w:bCs/>
+          <w:color w:val="000000" w:themeColor="text1"/>
+        </w:rPr>
+        <w:t>drawble</w:t>
+      </w:r>
+      <w:proofErr w:type="spellEnd"/>
+      <w:r>
+        <w:rPr>
+          <w:bCs/>
+          <w:color w:val="000000" w:themeColor="text1"/>
+        </w:rPr>
+        <w:t xml:space="preserve">, now I will drag </w:t>
+      </w:r>
+      <w:proofErr w:type="spellStart"/>
+      <w:r>
+        <w:rPr>
+          <w:bCs/>
+          <w:color w:val="000000" w:themeColor="text1"/>
+        </w:rPr>
+        <w:t>ImageView</w:t>
+      </w:r>
+      <w:proofErr w:type="spellEnd"/>
+      <w:r>
+        <w:rPr>
+          <w:bCs/>
+          <w:color w:val="000000" w:themeColor="text1"/>
+        </w:rPr>
+        <w:t xml:space="preserve"> from palette into design area, then a pop-up comes and I will select my desired pic.</w:t>
+      </w:r>
+    </w:p>
+    <w:p>
+      <w:pPr>
+        <w:tabs>
+          <w:tab w:val="left" w:pos="4224"/>
+        </w:tabs>
+        <w:rPr>
+          <w:bCs/>
+          <w:color w:val="000000" w:themeColor="text1"/>
+        </w:rPr>
+      </w:pPr>
+      <w:r>
+        <w:rPr>
+          <w:bCs/>
+          <w:color w:val="000000" w:themeColor="text1"/>
+        </w:rPr>
+        <w:tab/>
+      </w:r>
+    </w:p>
+    <w:p>
+      <w:pPr>
+        <w:tabs>
+          <w:tab w:val="left" w:pos="4224"/>
+        </w:tabs>
+        <w:rPr>
+          <w:bCs/>
+          <w:color w:val="000000" w:themeColor="text1"/>
+        </w:rPr>
+      </w:pPr>
+      <w:r>
+        <w:rPr>
+          <w:bCs/>
+          <w:color w:val="000000" w:themeColor="text1"/>
+        </w:rPr>
+        <w:t xml:space="preserve">                </w:t>
+      </w:r>
+      <w:r>
+        <w:rPr>
+          <w:bCs/>
+          <w:color w:val="000000" w:themeColor="text1"/>
+        </w:rPr>
+        <w:drawing>
+          <wp:inline distT="0" distB="0" distL="0" distR="0" wp14:anchorId="3A999592" wp14:editId="6087CB46">
+            <wp:extent cx="4358640" cy="4730708"/>
+            <wp:effectExtent l="0" t="0" r="3810" b="0"/>
+            <wp:docPr id="46" name="Picture 46"/>
+            <wp:cNvGraphicFramePr>
+              <a:graphicFrameLocks xmlns:a="http://schemas.openxmlformats.org/drawingml/2006/main" noChangeAspect="1"/>
+            </wp:cNvGraphicFramePr>
+            <a:graphic xmlns:a="http://schemas.openxmlformats.org/drawingml/2006/main">
+              <a:graphicData uri="http://schemas.openxmlformats.org/drawingml/2006/picture">
+                <pic:pic xmlns:pic="http://schemas.openxmlformats.org/drawingml/2006/picture">
+                  <pic:nvPicPr>
+                    <pic:cNvPr id="0" name=""/>
+                    <pic:cNvPicPr/>
+                  </pic:nvPicPr>
+                  <pic:blipFill>
+                    <a:blip r:embed="rId62"/>
+                    <a:stretch>
+                      <a:fillRect/>
+                    </a:stretch>
+                  </pic:blipFill>
+                  <pic:spPr>
+                    <a:xfrm>
+                      <a:off x="0" y="0"/>
+                      <a:ext cx="4358640" cy="4730708"/>
+                    </a:xfrm>
+                    <a:prstGeom prst="rect">
+                      <a:avLst/>
+                    </a:prstGeom>
+                  </pic:spPr>
+                </pic:pic>
+              </a:graphicData>
+            </a:graphic>
+          </wp:inline>
+        </w:drawing>
+      </w:r>
+    </w:p>
+    <w:p>
+      <w:pPr>
+        <w:tabs>
+          <w:tab w:val="left" w:pos="4224"/>
+        </w:tabs>
+        <w:rPr>
+          <w:bCs/>
+          <w:color w:val="000000" w:themeColor="text1"/>
+        </w:rPr>
+      </w:pPr>
+    </w:p>
+    <w:p>
+      <w:pPr>
+        <w:tabs>
+          <w:tab w:val="left" w:pos="4224"/>
+        </w:tabs>
+        <w:rPr>
+          <w:b/>
+          <w:bCs/>
+          <w:color w:val="000000" w:themeColor="text1"/>
+          <w:sz w:val="48"/>
+          <w:szCs w:val="48"/>
+        </w:rPr>
+      </w:pPr>
+      <w:r>
+        <w:rPr>
+          <w:bCs/>
+          <w:color w:val="000000" w:themeColor="text1"/>
+        </w:rPr>
+        <w:lastRenderedPageBreak/>
+        <w:t xml:space="preserve">                             </w:t>
+      </w:r>
+      <w:r>
+        <w:rPr>
+          <w:b/>
+          <w:bCs/>
+          <w:color w:val="000000" w:themeColor="text1"/>
+          <w:sz w:val="48"/>
+          <w:szCs w:val="48"/>
+        </w:rPr>
+        <w:t xml:space="preserve">Constraints </w:t>
+      </w:r>
+      <w:proofErr w:type="spellStart"/>
+      <w:r>
+        <w:rPr>
+          <w:b/>
+          <w:bCs/>
+          <w:color w:val="000000" w:themeColor="text1"/>
+          <w:sz w:val="48"/>
+          <w:szCs w:val="48"/>
+        </w:rPr>
+        <w:t>BaseLine</w:t>
+      </w:r>
+      <w:proofErr w:type="spellEnd"/>
+    </w:p>
+    <w:p>
+      <w:pPr>
+        <w:tabs>
+          <w:tab w:val="left" w:pos="4224"/>
+        </w:tabs>
+        <w:rPr>
+          <w:bCs/>
+          <w:color w:val="000000" w:themeColor="text1"/>
+          <w:sz w:val="48"/>
+          <w:szCs w:val="48"/>
+        </w:rPr>
+      </w:pPr>
+      <w:proofErr w:type="spellStart"/>
+      <w:proofErr w:type="gramStart"/>
+      <w:r>
+        <w:rPr>
+          <w:b/>
+          <w:bCs/>
+          <w:color w:val="000000" w:themeColor="text1"/>
+          <w:sz w:val="48"/>
+          <w:szCs w:val="48"/>
+        </w:rPr>
+        <w:t>textView</w:t>
+      </w:r>
+      <w:proofErr w:type="spellEnd"/>
+      <w:proofErr w:type="gramEnd"/>
+      <w:r>
+        <w:rPr>
+          <w:b/>
+          <w:bCs/>
+          <w:color w:val="000000" w:themeColor="text1"/>
+          <w:sz w:val="48"/>
+          <w:szCs w:val="48"/>
+        </w:rPr>
+        <w:t xml:space="preserve">: </w:t>
+      </w:r>
+      <w:r>
+        <w:rPr>
+          <w:bCs/>
+          <w:color w:val="000000" w:themeColor="text1"/>
+          <w:sz w:val="48"/>
+          <w:szCs w:val="48"/>
+        </w:rPr>
+        <w:t>already fixed text</w:t>
+      </w:r>
+    </w:p>
+    <w:p>
+      <w:pPr>
+        <w:tabs>
+          <w:tab w:val="left" w:pos="4224"/>
+        </w:tabs>
+        <w:rPr>
+          <w:bCs/>
+          <w:color w:val="000000" w:themeColor="text1"/>
+          <w:sz w:val="48"/>
+          <w:szCs w:val="48"/>
+        </w:rPr>
+      </w:pPr>
+      <w:proofErr w:type="spellStart"/>
+      <w:r>
+        <w:rPr>
+          <w:b/>
+          <w:bCs/>
+          <w:color w:val="000000" w:themeColor="text1"/>
+          <w:sz w:val="48"/>
+          <w:szCs w:val="48"/>
+        </w:rPr>
+        <w:t>PlainText</w:t>
+      </w:r>
+      <w:proofErr w:type="spellEnd"/>
+      <w:r>
+        <w:rPr>
+          <w:b/>
+          <w:bCs/>
+          <w:color w:val="000000" w:themeColor="text1"/>
+          <w:sz w:val="48"/>
+          <w:szCs w:val="48"/>
+        </w:rPr>
+        <w:t xml:space="preserve">: </w:t>
+      </w:r>
+      <w:r>
+        <w:rPr>
+          <w:bCs/>
+          <w:color w:val="000000" w:themeColor="text1"/>
+          <w:sz w:val="48"/>
+          <w:szCs w:val="48"/>
+        </w:rPr>
+        <w:t>where user can type</w:t>
+      </w:r>
+    </w:p>
+    <w:p>
+      <w:pPr>
+        <w:tabs>
+          <w:tab w:val="left" w:pos="4224"/>
+        </w:tabs>
+        <w:rPr>
+          <w:b/>
+          <w:bCs/>
+          <w:color w:val="000000" w:themeColor="text1"/>
+        </w:rPr>
+      </w:pPr>
+      <w:r>
+        <w:rPr>
+          <w:bCs/>
+          <w:color w:val="000000" w:themeColor="text1"/>
+        </w:rPr>
+        <w:t xml:space="preserve">Actually this constraint is for aligning text of </w:t>
+      </w:r>
+      <w:proofErr w:type="gramStart"/>
+      <w:r>
+        <w:rPr>
+          <w:bCs/>
+          <w:color w:val="000000" w:themeColor="text1"/>
+        </w:rPr>
+        <w:t>views,</w:t>
+      </w:r>
+      <w:proofErr w:type="gramEnd"/>
+      <w:r>
+        <w:rPr>
+          <w:bCs/>
+          <w:color w:val="000000" w:themeColor="text1"/>
+        </w:rPr>
+        <w:t xml:space="preserve"> especially it is used with </w:t>
+      </w:r>
+      <w:proofErr w:type="spellStart"/>
+      <w:r>
+        <w:rPr>
+          <w:b/>
+          <w:bCs/>
+          <w:color w:val="000000" w:themeColor="text1"/>
+        </w:rPr>
+        <w:t>textView</w:t>
+      </w:r>
+      <w:proofErr w:type="spellEnd"/>
+      <w:r>
+        <w:rPr>
+          <w:bCs/>
+          <w:color w:val="000000" w:themeColor="text1"/>
+        </w:rPr>
+        <w:t xml:space="preserve"> and </w:t>
+      </w:r>
+      <w:r>
+        <w:rPr>
+          <w:b/>
+          <w:bCs/>
+          <w:color w:val="000000" w:themeColor="text1"/>
+        </w:rPr>
+        <w:t>plaintext</w:t>
+      </w:r>
+    </w:p>
+    <w:p>
+      <w:pPr>
+        <w:tabs>
+          <w:tab w:val="left" w:pos="4224"/>
+        </w:tabs>
+        <w:rPr>
+          <w:bCs/>
+          <w:color w:val="000000" w:themeColor="text1"/>
+        </w:rPr>
+      </w:pPr>
+      <w:r>
+        <w:rPr>
+          <w:bCs/>
+          <w:color w:val="000000" w:themeColor="text1"/>
+        </w:rPr>
+        <w:t>Baseline constraint will kept align the text of views</w:t>
+      </w:r>
+    </w:p>
+    <w:p>
+      <w:pPr>
+        <w:tabs>
+          <w:tab w:val="left" w:pos="4224"/>
+        </w:tabs>
+        <w:rPr>
+          <w:bCs/>
+          <w:color w:val="000000" w:themeColor="text1"/>
+        </w:rPr>
+      </w:pPr>
+      <w:r>
+        <w:rPr>
+          <w:bCs/>
+          <w:color w:val="000000" w:themeColor="text1"/>
+        </w:rPr>
+        <w:t xml:space="preserve">                How to select?</w:t>
+      </w:r>
+    </w:p>
+    <w:p>
+      <w:pPr>
+        <w:tabs>
+          <w:tab w:val="left" w:pos="4224"/>
+        </w:tabs>
+        <w:rPr>
+          <w:bCs/>
+          <w:color w:val="000000" w:themeColor="text1"/>
+        </w:rPr>
+      </w:pPr>
+      <w:r>
+        <w:rPr>
+          <w:bCs/>
+          <w:color w:val="000000" w:themeColor="text1"/>
+        </w:rPr>
+        <w:drawing>
+          <wp:inline distT="0" distB="0" distL="0" distR="0" wp14:anchorId="27F12FE9" wp14:editId="0C60E73A">
+            <wp:extent cx="2911092" cy="1691787"/>
+            <wp:effectExtent l="0" t="0" r="3810" b="3810"/>
+            <wp:docPr id="52" name="Picture 52"/>
+            <wp:cNvGraphicFramePr>
+              <a:graphicFrameLocks xmlns:a="http://schemas.openxmlformats.org/drawingml/2006/main" noChangeAspect="1"/>
+            </wp:cNvGraphicFramePr>
+            <a:graphic xmlns:a="http://schemas.openxmlformats.org/drawingml/2006/main">
+              <a:graphicData uri="http://schemas.openxmlformats.org/drawingml/2006/picture">
+                <pic:pic xmlns:pic="http://schemas.openxmlformats.org/drawingml/2006/picture">
+                  <pic:nvPicPr>
+                    <pic:cNvPr id="0" name=""/>
+                    <pic:cNvPicPr/>
+                  </pic:nvPicPr>
+                  <pic:blipFill>
+                    <a:blip r:embed="rId63"/>
+                    <a:stretch>
+                      <a:fillRect/>
+                    </a:stretch>
+                  </pic:blipFill>
+                  <pic:spPr>
+                    <a:xfrm>
+                      <a:off x="0" y="0"/>
+                      <a:ext cx="2911092" cy="1691787"/>
+                    </a:xfrm>
+                    <a:prstGeom prst="rect">
+                      <a:avLst/>
+                    </a:prstGeom>
+                  </pic:spPr>
+                </pic:pic>
+              </a:graphicData>
+            </a:graphic>
+          </wp:inline>
+        </w:drawing>
+      </w:r>
+    </w:p>
+    <w:p>
+      <w:pPr>
+        <w:rPr>
+          <w:bCs/>
+          <w:color w:val="000000" w:themeColor="text1"/>
+        </w:rPr>
+      </w:pPr>
+      <w:r>
+        <w:rPr>
+          <w:bCs/>
+          <w:color w:val="000000" w:themeColor="text1"/>
+        </w:rPr>
+        <w:t xml:space="preserve">After selecting baseline of </w:t>
+      </w:r>
+      <w:proofErr w:type="spellStart"/>
+      <w:r>
+        <w:rPr>
+          <w:b/>
+          <w:bCs/>
+          <w:color w:val="000000" w:themeColor="text1"/>
+        </w:rPr>
+        <w:t>textView</w:t>
+      </w:r>
+      <w:proofErr w:type="spellEnd"/>
+      <w:r>
+        <w:rPr>
+          <w:bCs/>
+          <w:color w:val="000000" w:themeColor="text1"/>
+        </w:rPr>
+        <w:t xml:space="preserve"> we can constrained it with </w:t>
+      </w:r>
+      <w:r>
+        <w:rPr>
+          <w:b/>
+          <w:bCs/>
+          <w:color w:val="000000" w:themeColor="text1"/>
+        </w:rPr>
+        <w:t xml:space="preserve">plaintext, </w:t>
+      </w:r>
+      <w:proofErr w:type="spellStart"/>
+      <w:proofErr w:type="gramStart"/>
+      <w:r>
+        <w:rPr>
+          <w:bCs/>
+          <w:color w:val="000000" w:themeColor="text1"/>
+        </w:rPr>
+        <w:t>lets</w:t>
+      </w:r>
+      <w:proofErr w:type="spellEnd"/>
+      <w:proofErr w:type="gramEnd"/>
+      <w:r>
+        <w:rPr>
+          <w:bCs/>
+          <w:color w:val="000000" w:themeColor="text1"/>
+        </w:rPr>
+        <w:t xml:space="preserve"> see</w:t>
+      </w:r>
+    </w:p>
+    <w:p>
+      <w:pPr>
+        <w:rPr>
+          <w:bCs/>
+          <w:color w:val="000000" w:themeColor="text1"/>
+        </w:rPr>
+      </w:pPr>
+      <w:r>
+        <w:rPr>
+          <w:bCs/>
+          <w:color w:val="000000" w:themeColor="text1"/>
+        </w:rPr>
+        <w:drawing>
+          <wp:inline distT="0" distB="0" distL="0" distR="0" wp14:anchorId="5B5CDF91" wp14:editId="477E25E2">
+            <wp:extent cx="3772227" cy="1348857"/>
+            <wp:effectExtent l="0" t="0" r="0" b="3810"/>
+            <wp:docPr id="53" name="Picture 53"/>
+            <wp:cNvGraphicFramePr>
+              <a:graphicFrameLocks xmlns:a="http://schemas.openxmlformats.org/drawingml/2006/main" noChangeAspect="1"/>
+            </wp:cNvGraphicFramePr>
+            <a:graphic xmlns:a="http://schemas.openxmlformats.org/drawingml/2006/main">
+              <a:graphicData uri="http://schemas.openxmlformats.org/drawingml/2006/picture">
+                <pic:pic xmlns:pic="http://schemas.openxmlformats.org/drawingml/2006/picture">
+                  <pic:nvPicPr>
+                    <pic:cNvPr id="0" name=""/>
+                    <pic:cNvPicPr/>
+                  </pic:nvPicPr>
+                  <pic:blipFill>
+                    <a:blip r:embed="rId64"/>
+                    <a:stretch>
+                      <a:fillRect/>
+                    </a:stretch>
+                  </pic:blipFill>
+                  <pic:spPr>
+                    <a:xfrm>
+                      <a:off x="0" y="0"/>
+                      <a:ext cx="3772227" cy="1348857"/>
+                    </a:xfrm>
+                    <a:prstGeom prst="rect">
+                      <a:avLst/>
+                    </a:prstGeom>
+                  </pic:spPr>
+                </pic:pic>
+              </a:graphicData>
+            </a:graphic>
+          </wp:inline>
+        </w:drawing>
+      </w:r>
+    </w:p>
+    <w:p>
+      <w:pPr>
+        <w:rPr>
+          <w:bCs/>
+          <w:color w:val="000000" w:themeColor="text1"/>
+        </w:rPr>
+      </w:pPr>
+      <w:r>
+        <w:rPr>
+          <w:bCs/>
+          <w:color w:val="000000" w:themeColor="text1"/>
+        </w:rPr>
+        <w:t xml:space="preserve">Now if we move </w:t>
+      </w:r>
+      <w:r>
+        <w:rPr>
+          <w:b/>
+          <w:bCs/>
+          <w:color w:val="000000" w:themeColor="text1"/>
+        </w:rPr>
+        <w:t xml:space="preserve">plaintext </w:t>
+      </w:r>
+      <w:r>
+        <w:rPr>
+          <w:bCs/>
+          <w:color w:val="000000" w:themeColor="text1"/>
+        </w:rPr>
+        <w:t xml:space="preserve">then </w:t>
+      </w:r>
+      <w:proofErr w:type="spellStart"/>
+      <w:r>
+        <w:rPr>
+          <w:bCs/>
+          <w:color w:val="000000" w:themeColor="text1"/>
+        </w:rPr>
+        <w:t>textView</w:t>
+      </w:r>
+      <w:proofErr w:type="spellEnd"/>
+      <w:r>
+        <w:rPr>
+          <w:bCs/>
+          <w:color w:val="000000" w:themeColor="text1"/>
+        </w:rPr>
+        <w:t xml:space="preserve"> will also move, and their text will be aligned </w:t>
+      </w:r>
+    </w:p>
+    <w:p>
+      <w:pPr>
+        <w:rPr>
+          <w:bCs/>
+          <w:color w:val="000000" w:themeColor="text1"/>
+        </w:rPr>
+      </w:pPr>
+    </w:p>
+    <w:p>
+      <w:pPr>
+        <w:rPr>
+          <w:b/>
+          <w:bCs/>
+          <w:color w:val="000000" w:themeColor="text1"/>
+          <w:sz w:val="48"/>
+          <w:szCs w:val="48"/>
+        </w:rPr>
+      </w:pPr>
+      <w:r>
+        <w:rPr>
+          <w:bCs/>
+          <w:color w:val="000000" w:themeColor="text1"/>
+        </w:rPr>
+        <w:t xml:space="preserve">                                          </w:t>
+      </w:r>
+      <w:r>
+        <w:rPr>
+          <w:b/>
+          <w:bCs/>
+          <w:color w:val="000000" w:themeColor="text1"/>
+          <w:sz w:val="48"/>
+          <w:szCs w:val="48"/>
+        </w:rPr>
+        <w:t>Center Constraints</w:t>
+      </w:r>
+    </w:p>
+    <w:p>
+      <w:pPr>
+        <w:rPr>
+          <w:bCs/>
+          <w:color w:val="000000" w:themeColor="text1"/>
+          <w:sz w:val="32"/>
+          <w:szCs w:val="32"/>
+        </w:rPr>
+      </w:pPr>
+      <w:r>
+        <w:rPr>
+          <w:bCs/>
+          <w:color w:val="000000" w:themeColor="text1"/>
+          <w:sz w:val="32"/>
+          <w:szCs w:val="32"/>
+        </w:rPr>
+        <w:t>When top and bottom of some view is constrained with the same view, then it will be centered with respect to that view. It gives very cool effect.</w:t>
+      </w:r>
+    </w:p>
+    <w:p>
+      <w:pPr>
+        <w:rPr>
+          <w:bCs/>
+          <w:color w:val="000000" w:themeColor="text1"/>
+          <w:sz w:val="32"/>
+          <w:szCs w:val="32"/>
+        </w:rPr>
+      </w:pPr>
+    </w:p>
+    <w:p>
+      <w:pPr>
+        <w:rPr>
+          <w:bCs/>
+          <w:color w:val="000000" w:themeColor="text1"/>
+          <w:sz w:val="32"/>
+          <w:szCs w:val="32"/>
+        </w:rPr>
+      </w:pPr>
+      <w:r>
+        <w:rPr>
+          <w:bCs/>
+          <w:color w:val="000000" w:themeColor="text1"/>
+          <w:sz w:val="32"/>
+          <w:szCs w:val="32"/>
+        </w:rPr>
+        <w:lastRenderedPageBreak/>
+        <w:t xml:space="preserve">                          </w:t>
+      </w:r>
+      <w:r>
+        <w:rPr>
+          <w:bCs/>
+          <w:color w:val="000000" w:themeColor="text1"/>
+          <w:sz w:val="32"/>
+          <w:szCs w:val="32"/>
+        </w:rPr>
+        <w:drawing>
+          <wp:inline distT="0" distB="0" distL="0" distR="0" wp14:anchorId="4E8B3DB3" wp14:editId="4ECAD2A5">
+            <wp:extent cx="3642676" cy="2895851"/>
+            <wp:effectExtent l="0" t="0" r="0" b="0"/>
+            <wp:docPr id="54" name="Picture 54"/>
+            <wp:cNvGraphicFramePr>
+              <a:graphicFrameLocks xmlns:a="http://schemas.openxmlformats.org/drawingml/2006/main" noChangeAspect="1"/>
+            </wp:cNvGraphicFramePr>
+            <a:graphic xmlns:a="http://schemas.openxmlformats.org/drawingml/2006/main">
+              <a:graphicData uri="http://schemas.openxmlformats.org/drawingml/2006/picture">
+                <pic:pic xmlns:pic="http://schemas.openxmlformats.org/drawingml/2006/picture">
+                  <pic:nvPicPr>
+                    <pic:cNvPr id="0" name=""/>
+                    <pic:cNvPicPr/>
+                  </pic:nvPicPr>
+                  <pic:blipFill>
+                    <a:blip r:embed="rId65"/>
+                    <a:stretch>
+                      <a:fillRect/>
+                    </a:stretch>
+                  </pic:blipFill>
+                  <pic:spPr>
+                    <a:xfrm>
+                      <a:off x="0" y="0"/>
+                      <a:ext cx="3642676" cy="2895851"/>
+                    </a:xfrm>
+                    <a:prstGeom prst="rect">
+                      <a:avLst/>
+                    </a:prstGeom>
+                  </pic:spPr>
+                </pic:pic>
+              </a:graphicData>
+            </a:graphic>
+          </wp:inline>
+        </w:drawing>
+      </w:r>
+    </w:p>
+    <w:p>
+      <w:pPr>
+        <w:rPr>
+          <w:bCs/>
+          <w:color w:val="000000" w:themeColor="text1"/>
+          <w:sz w:val="32"/>
+          <w:szCs w:val="32"/>
+        </w:rPr>
+      </w:pPr>
+      <w:r>
+        <w:rPr>
+          <w:bCs/>
+          <w:color w:val="000000" w:themeColor="text1"/>
+          <w:sz w:val="32"/>
+          <w:szCs w:val="32"/>
+        </w:rPr>
+        <w:t xml:space="preserve">                             </w:t>
+      </w:r>
+      <w:r>
+        <w:rPr>
+          <w:bCs/>
+          <w:color w:val="000000" w:themeColor="text1"/>
+          <w:sz w:val="32"/>
+          <w:szCs w:val="32"/>
+        </w:rPr>
+        <w:drawing>
+          <wp:inline distT="0" distB="0" distL="0" distR="0" wp14:anchorId="6DB50E12" wp14:editId="55E9BE8D">
+            <wp:extent cx="3398815" cy="2629128"/>
+            <wp:effectExtent l="0" t="0" r="0" b="0"/>
+            <wp:docPr id="55" name="Picture 55"/>
+            <wp:cNvGraphicFramePr>
+              <a:graphicFrameLocks xmlns:a="http://schemas.openxmlformats.org/drawingml/2006/main" noChangeAspect="1"/>
+            </wp:cNvGraphicFramePr>
+            <a:graphic xmlns:a="http://schemas.openxmlformats.org/drawingml/2006/main">
+              <a:graphicData uri="http://schemas.openxmlformats.org/drawingml/2006/picture">
+                <pic:pic xmlns:pic="http://schemas.openxmlformats.org/drawingml/2006/picture">
+                  <pic:nvPicPr>
+                    <pic:cNvPr id="0" name=""/>
+                    <pic:cNvPicPr/>
+                  </pic:nvPicPr>
+                  <pic:blipFill>
+                    <a:blip r:embed="rId66"/>
+                    <a:stretch>
+                      <a:fillRect/>
+                    </a:stretch>
+                  </pic:blipFill>
+                  <pic:spPr>
+                    <a:xfrm>
+                      <a:off x="0" y="0"/>
+                      <a:ext cx="3398815" cy="2629128"/>
+                    </a:xfrm>
+                    <a:prstGeom prst="rect">
+                      <a:avLst/>
+                    </a:prstGeom>
+                  </pic:spPr>
+                </pic:pic>
+              </a:graphicData>
+            </a:graphic>
+          </wp:inline>
+        </w:drawing>
+      </w:r>
+    </w:p>
+    <w:p>
+      <w:pPr>
+        <w:rPr>
+          <w:bCs/>
+          <w:color w:val="000000" w:themeColor="text1"/>
+          <w:sz w:val="20"/>
+          <w:szCs w:val="20"/>
+        </w:rPr>
+      </w:pPr>
+      <w:r>
+        <w:rPr>
+          <w:bCs/>
+          <w:color w:val="000000" w:themeColor="text1"/>
+          <w:sz w:val="20"/>
+          <w:szCs w:val="20"/>
+        </w:rPr>
+        <w:t>For further understanding watch this link:</w:t>
+      </w:r>
+      <w:r>
+        <w:rPr>
+          <w:bCs/>
+          <w:color w:val="000000" w:themeColor="text1"/>
+          <w:sz w:val="20"/>
+          <w:szCs w:val="20"/>
+        </w:rPr>
+        <w:t xml:space="preserve">     </w:t>
+      </w:r>
+      <w:hyperlink r:id="rId67" w:history="1">
+        <w:r>
+          <w:rPr>
+            <w:rStyle w:val="Hyperlink"/>
+            <w:bCs/>
+            <w:sz w:val="20"/>
+            <w:szCs w:val="20"/>
+          </w:rPr>
+          <w:t>https://www.youtube.com/watch?v=7iDxyRoI1B8</w:t>
+        </w:r>
+      </w:hyperlink>
+    </w:p>
+    <w:p>
+      <w:pPr>
+        <w:rPr>
+          <w:bCs/>
+          <w:color w:val="000000" w:themeColor="text1"/>
+          <w:sz w:val="20"/>
+          <w:szCs w:val="20"/>
+        </w:rPr>
+      </w:pPr>
+    </w:p>
+    <w:p>
+      <w:pPr>
+        <w:pStyle w:val="ListParagraph"/>
+        <w:numPr>
+          <w:ilvl w:val="0"/>
+          <w:numId w:val="4"/>
+        </w:numPr>
+        <w:rPr>
+          <w:bCs/>
+          <w:color w:val="000000" w:themeColor="text1"/>
+          <w:sz w:val="20"/>
+          <w:szCs w:val="20"/>
+        </w:rPr>
+      </w:pPr>
+      <w:r>
+        <w:rPr>
+          <w:bCs/>
+          <w:color w:val="000000" w:themeColor="text1"/>
+          <w:sz w:val="20"/>
+          <w:szCs w:val="20"/>
+        </w:rPr>
+        <w:t>We can also align and center a group of views, for this you have to select group of views then right click and choose whatever you want:</w:t>
+      </w:r>
+    </w:p>
+    <w:p>
+      <w:pPr>
+        <w:ind w:left="360"/>
+        <w:rPr>
+          <w:bCs/>
+          <w:color w:val="000000" w:themeColor="text1"/>
+          <w:sz w:val="20"/>
+          <w:szCs w:val="20"/>
+        </w:rPr>
+      </w:pPr>
+      <w:r>
+        <w:rPr>
+          <w:bCs/>
+          <w:color w:val="000000" w:themeColor="text1"/>
+          <w:sz w:val="20"/>
+          <w:szCs w:val="20"/>
+        </w:rPr>
+        <w:lastRenderedPageBreak/>
+        <w:t xml:space="preserve">                </w:t>
+      </w:r>
+      <w:r>
+        <w:drawing>
+          <wp:inline distT="0" distB="0" distL="0" distR="0" wp14:anchorId="76D738D2" wp14:editId="39ABC03C">
+            <wp:extent cx="4077054" cy="4572397"/>
+            <wp:effectExtent l="0" t="0" r="0" b="0"/>
+            <wp:docPr id="56" name="Picture 56"/>
+            <wp:cNvGraphicFramePr>
+              <a:graphicFrameLocks xmlns:a="http://schemas.openxmlformats.org/drawingml/2006/main" noChangeAspect="1"/>
+            </wp:cNvGraphicFramePr>
+            <a:graphic xmlns:a="http://schemas.openxmlformats.org/drawingml/2006/main">
+              <a:graphicData uri="http://schemas.openxmlformats.org/drawingml/2006/picture">
+                <pic:pic xmlns:pic="http://schemas.openxmlformats.org/drawingml/2006/picture">
+                  <pic:nvPicPr>
+                    <pic:cNvPr id="0" name=""/>
+                    <pic:cNvPicPr/>
+                  </pic:nvPicPr>
+                  <pic:blipFill>
+                    <a:blip r:embed="rId68"/>
+                    <a:stretch>
+                      <a:fillRect/>
+                    </a:stretch>
+                  </pic:blipFill>
+                  <pic:spPr>
+                    <a:xfrm>
+                      <a:off x="0" y="0"/>
+                      <a:ext cx="4077054" cy="4572397"/>
+                    </a:xfrm>
+                    <a:prstGeom prst="rect">
+                      <a:avLst/>
+                    </a:prstGeom>
+                  </pic:spPr>
+                </pic:pic>
+              </a:graphicData>
+            </a:graphic>
+          </wp:inline>
+        </w:drawing>
+      </w:r>
+    </w:p>
+    <w:p>
+      <w:pPr>
+        <w:ind w:left="360"/>
+        <w:rPr>
+          <w:bCs/>
+          <w:color w:val="000000" w:themeColor="text1"/>
+          <w:sz w:val="20"/>
+          <w:szCs w:val="20"/>
+        </w:rPr>
+      </w:pPr>
+    </w:p>
+    <w:p>
+      <w:pPr>
+        <w:ind w:left="360"/>
+        <w:rPr>
+          <w:bCs/>
+          <w:color w:val="FFC000"/>
+          <w:sz w:val="96"/>
+          <w:szCs w:val="96"/>
+        </w:rPr>
+      </w:pPr>
+      <w:r>
+        <w:rPr>
+          <w:bCs/>
+          <w:color w:val="000000" w:themeColor="text1"/>
+          <w:sz w:val="20"/>
+          <w:szCs w:val="20"/>
+        </w:rPr>
+        <w:t xml:space="preserve">                                                    </w:t>
+      </w:r>
+      <w:r>
+        <w:rPr>
+          <w:bCs/>
+          <w:color w:val="00B050"/>
+          <w:sz w:val="96"/>
+          <w:szCs w:val="96"/>
+        </w:rPr>
+        <w:t>Coding</w:t>
+      </w:r>
+    </w:p>
+    <w:p>
+      <w:pPr>
+        <w:rPr>
+          <w:bCs/>
+          <w:color w:val="000000" w:themeColor="text1"/>
+          <w:sz w:val="28"/>
+          <w:szCs w:val="28"/>
+        </w:rPr>
+      </w:pPr>
+      <w:r>
+        <w:rPr>
+          <w:bCs/>
+          <w:color w:val="000000" w:themeColor="text1"/>
+          <w:sz w:val="28"/>
+          <w:szCs w:val="28"/>
+        </w:rPr>
+        <w:t xml:space="preserve">As we have done many things by drag and drop, what if when we want to change some text on clicking of  a button, or we want to </w:t>
+      </w:r>
+      <w:proofErr w:type="spellStart"/>
+      <w:r>
+        <w:rPr>
+          <w:bCs/>
+          <w:color w:val="000000" w:themeColor="text1"/>
+          <w:sz w:val="28"/>
+          <w:szCs w:val="28"/>
+        </w:rPr>
+        <w:t>performe</w:t>
+      </w:r>
+      <w:proofErr w:type="spellEnd"/>
+      <w:r>
+        <w:rPr>
+          <w:bCs/>
+          <w:color w:val="000000" w:themeColor="text1"/>
+          <w:sz w:val="28"/>
+          <w:szCs w:val="28"/>
+        </w:rPr>
+        <w:t xml:space="preserve"> some kind of activity for this you have to do coding, by drag and drop we can just place them but we have to code to manage the functionality of view</w:t>
+      </w:r>
+    </w:p>
+    <w:p>
+      <w:pPr>
+        <w:rPr>
+          <w:bCs/>
+          <w:color w:val="000000" w:themeColor="text1"/>
+          <w:sz w:val="28"/>
+          <w:szCs w:val="28"/>
+        </w:rPr>
+      </w:pPr>
+      <w:r>
+        <w:rPr>
+          <w:bCs/>
+          <w:color w:val="000000" w:themeColor="text1"/>
+          <w:sz w:val="28"/>
+          <w:szCs w:val="28"/>
+        </w:rPr>
+        <w:t xml:space="preserve">So </w:t>
+      </w:r>
+      <w:proofErr w:type="spellStart"/>
+      <w:proofErr w:type="gramStart"/>
+      <w:r>
+        <w:rPr>
+          <w:bCs/>
+          <w:color w:val="000000" w:themeColor="text1"/>
+          <w:sz w:val="28"/>
+          <w:szCs w:val="28"/>
+        </w:rPr>
+        <w:t>lets</w:t>
+      </w:r>
+      <w:proofErr w:type="spellEnd"/>
+      <w:proofErr w:type="gramEnd"/>
+      <w:r>
+        <w:rPr>
+          <w:bCs/>
+          <w:color w:val="000000" w:themeColor="text1"/>
+          <w:sz w:val="28"/>
+          <w:szCs w:val="28"/>
+        </w:rPr>
+        <w:t xml:space="preserve"> see some coding….</w:t>
+      </w:r>
+    </w:p>
+    <w:p>
+      <w:pPr>
+        <w:rPr>
+          <w:bCs/>
+          <w:color w:val="C00000"/>
+          <w:sz w:val="28"/>
+          <w:szCs w:val="28"/>
+        </w:rPr>
+      </w:pPr>
+      <w:r>
+        <w:rPr>
+          <w:bCs/>
+          <w:color w:val="000000" w:themeColor="text1"/>
+          <w:sz w:val="28"/>
+          <w:szCs w:val="28"/>
+        </w:rPr>
+        <w:t xml:space="preserve">Program: </w:t>
+      </w:r>
+      <w:r>
+        <w:rPr>
+          <w:bCs/>
+          <w:color w:val="C00000"/>
+          <w:sz w:val="28"/>
+          <w:szCs w:val="28"/>
+        </w:rPr>
+        <w:t xml:space="preserve">Make a button and </w:t>
+      </w:r>
+      <w:proofErr w:type="spellStart"/>
+      <w:r>
+        <w:rPr>
+          <w:bCs/>
+          <w:color w:val="C00000"/>
+          <w:sz w:val="28"/>
+          <w:szCs w:val="28"/>
+        </w:rPr>
+        <w:t>textView</w:t>
+      </w:r>
+      <w:proofErr w:type="spellEnd"/>
+      <w:r>
+        <w:rPr>
+          <w:bCs/>
+          <w:color w:val="C00000"/>
+          <w:sz w:val="28"/>
+          <w:szCs w:val="28"/>
+        </w:rPr>
+        <w:t>, on clicking of a button just change the text.</w:t>
+      </w:r>
+    </w:p>
+    <w:p>
+      <w:pPr>
+        <w:rPr>
+          <w:bCs/>
+          <w:color w:val="7F7F7F" w:themeColor="text1" w:themeTint="80"/>
+          <w:sz w:val="28"/>
+          <w:szCs w:val="28"/>
+        </w:rPr>
+      </w:pPr>
+      <w:r>
+        <w:rPr>
+          <w:bCs/>
+          <w:color w:val="7F7F7F" w:themeColor="text1" w:themeTint="80"/>
+          <w:sz w:val="28"/>
+          <w:szCs w:val="28"/>
+        </w:rPr>
+        <w:t>How we will access views in code?</w:t>
+      </w:r>
+    </w:p>
+    <w:p>
+      <w:pPr>
+        <w:rPr>
+          <w:bCs/>
+          <w:color w:val="7F7F7F" w:themeColor="text1" w:themeTint="80"/>
+          <w:sz w:val="28"/>
+          <w:szCs w:val="28"/>
+        </w:rPr>
+      </w:pPr>
+      <w:proofErr w:type="spellStart"/>
+      <w:r>
+        <w:rPr>
+          <w:bCs/>
+          <w:color w:val="7F7F7F" w:themeColor="text1" w:themeTint="80"/>
+          <w:sz w:val="28"/>
+          <w:szCs w:val="28"/>
+        </w:rPr>
+        <w:lastRenderedPageBreak/>
+        <w:t>Ans</w:t>
+      </w:r>
+      <w:proofErr w:type="spellEnd"/>
+      <w:r>
+        <w:rPr>
+          <w:bCs/>
+          <w:color w:val="7F7F7F" w:themeColor="text1" w:themeTint="80"/>
+          <w:sz w:val="28"/>
+          <w:szCs w:val="28"/>
+        </w:rPr>
+        <w:t xml:space="preserve">: as every view has </w:t>
+      </w:r>
+      <w:proofErr w:type="gramStart"/>
+      <w:r>
+        <w:rPr>
+          <w:bCs/>
+          <w:color w:val="7F7F7F" w:themeColor="text1" w:themeTint="80"/>
+          <w:sz w:val="28"/>
+          <w:szCs w:val="28"/>
+        </w:rPr>
+        <w:t>a</w:t>
+      </w:r>
+      <w:proofErr w:type="gramEnd"/>
+      <w:r>
+        <w:rPr>
+          <w:bCs/>
+          <w:color w:val="7F7F7F" w:themeColor="text1" w:themeTint="80"/>
+          <w:sz w:val="28"/>
+          <w:szCs w:val="28"/>
+        </w:rPr>
+        <w:t xml:space="preserve"> ID, so you can access any view by their ID.</w:t>
+      </w:r>
+    </w:p>
+    <w:p>
+      <w:pPr>
+        <w:rPr>
+          <w:bCs/>
+          <w:color w:val="7F7F7F" w:themeColor="text1" w:themeTint="80"/>
+          <w:sz w:val="28"/>
+          <w:szCs w:val="28"/>
+        </w:rPr>
+      </w:pPr>
+      <w:r>
+        <w:rPr>
+          <w:b/>
+          <w:bCs/>
+          <w:color w:val="7F7F7F" w:themeColor="text1" w:themeTint="80"/>
+          <w:sz w:val="36"/>
+          <w:szCs w:val="36"/>
+        </w:rPr>
+        <w:t>Step1</w:t>
+      </w:r>
+      <w:r>
+        <w:rPr>
+          <w:bCs/>
+          <w:color w:val="7F7F7F" w:themeColor="text1" w:themeTint="80"/>
+          <w:sz w:val="28"/>
+          <w:szCs w:val="28"/>
+        </w:rPr>
+        <w:t>: we define unique ids for our view</w:t>
+      </w:r>
+    </w:p>
+    <w:p>
+      <w:pPr>
+        <w:rPr>
+          <w:bCs/>
+          <w:color w:val="7F7F7F" w:themeColor="text1" w:themeTint="80"/>
+          <w:sz w:val="28"/>
+          <w:szCs w:val="28"/>
+        </w:rPr>
+      </w:pPr>
+      <w:r>
+        <w:rPr>
+          <w:bCs/>
+          <w:color w:val="7F7F7F" w:themeColor="text1" w:themeTint="80"/>
+          <w:sz w:val="28"/>
+          <w:szCs w:val="28"/>
+        </w:rPr>
+        <w:drawing>
+          <wp:inline distT="0" distB="0" distL="0" distR="0" wp14:anchorId="7B70FF91" wp14:editId="377A5174">
+            <wp:extent cx="5943600" cy="1661160"/>
+            <wp:effectExtent l="0" t="0" r="0" b="0"/>
+            <wp:docPr id="57" name="Picture 57"/>
+            <wp:cNvGraphicFramePr>
+              <a:graphicFrameLocks xmlns:a="http://schemas.openxmlformats.org/drawingml/2006/main" noChangeAspect="1"/>
+            </wp:cNvGraphicFramePr>
+            <a:graphic xmlns:a="http://schemas.openxmlformats.org/drawingml/2006/main">
+              <a:graphicData uri="http://schemas.openxmlformats.org/drawingml/2006/picture">
+                <pic:pic xmlns:pic="http://schemas.openxmlformats.org/drawingml/2006/picture">
+                  <pic:nvPicPr>
+                    <pic:cNvPr id="0" name=""/>
+                    <pic:cNvPicPr/>
+                  </pic:nvPicPr>
+                  <pic:blipFill>
+                    <a:blip r:embed="rId69"/>
+                    <a:stretch>
+                      <a:fillRect/>
+                    </a:stretch>
+                  </pic:blipFill>
+                  <pic:spPr>
+                    <a:xfrm>
+                      <a:off x="0" y="0"/>
+                      <a:ext cx="5943600" cy="1661160"/>
+                    </a:xfrm>
+                    <a:prstGeom prst="rect">
+                      <a:avLst/>
+                    </a:prstGeom>
+                  </pic:spPr>
+                </pic:pic>
+              </a:graphicData>
+            </a:graphic>
+          </wp:inline>
+        </w:drawing>
+      </w:r>
+    </w:p>
+    <w:p>
+      <w:pPr>
+        <w:rPr>
+          <w:bCs/>
+          <w:color w:val="7F7F7F" w:themeColor="text1" w:themeTint="80"/>
+          <w:sz w:val="28"/>
+          <w:szCs w:val="28"/>
+        </w:rPr>
+      </w:pPr>
+    </w:p>
+    <w:p>
+      <w:pPr>
+        <w:rPr>
+          <w:bCs/>
+          <w:color w:val="7F7F7F" w:themeColor="text1" w:themeTint="80"/>
+          <w:sz w:val="28"/>
+          <w:szCs w:val="28"/>
+        </w:rPr>
+      </w:pPr>
+      <w:r>
+        <w:rPr>
+          <w:b/>
+          <w:bCs/>
+          <w:color w:val="7F7F7F" w:themeColor="text1" w:themeTint="80"/>
+          <w:sz w:val="28"/>
+          <w:szCs w:val="28"/>
+        </w:rPr>
+        <w:t>Step2</w:t>
+      </w:r>
+      <w:r>
+        <w:rPr>
+          <w:bCs/>
+          <w:color w:val="7F7F7F" w:themeColor="text1" w:themeTint="80"/>
+          <w:sz w:val="28"/>
+          <w:szCs w:val="28"/>
+        </w:rPr>
+        <w:t xml:space="preserve">: we define </w:t>
+      </w:r>
+      <w:proofErr w:type="spellStart"/>
+      <w:r>
+        <w:rPr>
+          <w:bCs/>
+          <w:color w:val="7F7F7F" w:themeColor="text1" w:themeTint="80"/>
+          <w:sz w:val="28"/>
+          <w:szCs w:val="28"/>
+        </w:rPr>
+        <w:t>onClick</w:t>
+      </w:r>
+      <w:proofErr w:type="spellEnd"/>
+      <w:r>
+        <w:rPr>
+          <w:bCs/>
+          <w:color w:val="7F7F7F" w:themeColor="text1" w:themeTint="80"/>
+          <w:sz w:val="28"/>
+          <w:szCs w:val="28"/>
+        </w:rPr>
+        <w:t xml:space="preserve"> function for button, and ask suggestions to create </w:t>
+      </w:r>
+      <w:proofErr w:type="gramStart"/>
+      <w:r>
+        <w:rPr>
+          <w:bCs/>
+          <w:color w:val="7F7F7F" w:themeColor="text1" w:themeTint="80"/>
+          <w:sz w:val="28"/>
+          <w:szCs w:val="28"/>
+        </w:rPr>
+        <w:t>it(</w:t>
+      </w:r>
+      <w:proofErr w:type="gramEnd"/>
+      <w:r>
+        <w:rPr>
+          <w:bCs/>
+          <w:color w:val="7F7F7F" w:themeColor="text1" w:themeTint="80"/>
+          <w:sz w:val="28"/>
+          <w:szCs w:val="28"/>
+        </w:rPr>
+        <w:t>shortcut), so in  main function “</w:t>
+      </w:r>
+      <w:proofErr w:type="spellStart"/>
+      <w:r>
+        <w:rPr>
+          <w:bCs/>
+          <w:color w:val="7F7F7F" w:themeColor="text1" w:themeTint="80"/>
+          <w:sz w:val="28"/>
+          <w:szCs w:val="28"/>
+        </w:rPr>
+        <w:t>clickMe</w:t>
+      </w:r>
+      <w:proofErr w:type="spellEnd"/>
+      <w:r>
+        <w:rPr>
+          <w:bCs/>
+          <w:color w:val="7F7F7F" w:themeColor="text1" w:themeTint="80"/>
+          <w:sz w:val="28"/>
+          <w:szCs w:val="28"/>
+        </w:rPr>
+        <w:t>()” will be created</w:t>
+      </w:r>
+    </w:p>
+    <w:p>
+      <w:pPr>
+        <w:rPr>
+          <w:bCs/>
+          <w:color w:val="7F7F7F" w:themeColor="text1" w:themeTint="80"/>
+          <w:sz w:val="28"/>
+          <w:szCs w:val="28"/>
+        </w:rPr>
+      </w:pPr>
+      <w:r>
+        <w:rPr>
+          <w:bCs/>
+          <w:color w:val="7F7F7F" w:themeColor="text1" w:themeTint="80"/>
+          <w:sz w:val="28"/>
+          <w:szCs w:val="28"/>
+        </w:rPr>
+        <w:drawing>
+          <wp:inline distT="0" distB="0" distL="0" distR="0" wp14:anchorId="45BA08ED" wp14:editId="38C25746">
+            <wp:extent cx="3711262" cy="1615580"/>
+            <wp:effectExtent l="0" t="0" r="3810" b="3810"/>
+            <wp:docPr id="58" name="Picture 58"/>
+            <wp:cNvGraphicFramePr>
+              <a:graphicFrameLocks xmlns:a="http://schemas.openxmlformats.org/drawingml/2006/main" noChangeAspect="1"/>
+            </wp:cNvGraphicFramePr>
+            <a:graphic xmlns:a="http://schemas.openxmlformats.org/drawingml/2006/main">
+              <a:graphicData uri="http://schemas.openxmlformats.org/drawingml/2006/picture">
+                <pic:pic xmlns:pic="http://schemas.openxmlformats.org/drawingml/2006/picture">
+                  <pic:nvPicPr>
+                    <pic:cNvPr id="0" name=""/>
+                    <pic:cNvPicPr/>
+                  </pic:nvPicPr>
+                  <pic:blipFill>
+                    <a:blip r:embed="rId70"/>
+                    <a:stretch>
+                      <a:fillRect/>
+                    </a:stretch>
+                  </pic:blipFill>
+                  <pic:spPr>
+                    <a:xfrm>
+                      <a:off x="0" y="0"/>
+                      <a:ext cx="3711262" cy="1615580"/>
+                    </a:xfrm>
+                    <a:prstGeom prst="rect">
+                      <a:avLst/>
+                    </a:prstGeom>
+                  </pic:spPr>
+                </pic:pic>
+              </a:graphicData>
+            </a:graphic>
+          </wp:inline>
+        </w:drawing>
+      </w:r>
+    </w:p>
+    <w:p>
+      <w:pPr>
+        <w:rPr>
+          <w:bCs/>
+          <w:color w:val="000000" w:themeColor="text1"/>
+          <w:sz w:val="20"/>
+          <w:szCs w:val="20"/>
+        </w:rPr>
+      </w:pPr>
+      <w:r>
+        <w:rPr>
+          <w:bCs/>
+          <w:color w:val="000000" w:themeColor="text1"/>
+          <w:sz w:val="20"/>
+          <w:szCs w:val="20"/>
+        </w:rPr>
+        <w:lastRenderedPageBreak/>
+        <w:drawing>
+          <wp:inline distT="0" distB="0" distL="0" distR="0" wp14:anchorId="2FADA5A3" wp14:editId="38D6161A">
+            <wp:extent cx="5943600" cy="3354070"/>
+            <wp:effectExtent l="0" t="0" r="0" b="0"/>
+            <wp:docPr id="59" name="Picture 59"/>
+            <wp:cNvGraphicFramePr>
+              <a:graphicFrameLocks xmlns:a="http://schemas.openxmlformats.org/drawingml/2006/main" noChangeAspect="1"/>
+            </wp:cNvGraphicFramePr>
+            <a:graphic xmlns:a="http://schemas.openxmlformats.org/drawingml/2006/main">
+              <a:graphicData uri="http://schemas.openxmlformats.org/drawingml/2006/picture">
+                <pic:pic xmlns:pic="http://schemas.openxmlformats.org/drawingml/2006/picture">
+                  <pic:nvPicPr>
+                    <pic:cNvPr id="0" name=""/>
+                    <pic:cNvPicPr/>
+                  </pic:nvPicPr>
+                  <pic:blipFill>
+                    <a:blip r:embed="rId71"/>
+                    <a:stretch>
+                      <a:fillRect/>
+                    </a:stretch>
+                  </pic:blipFill>
+                  <pic:spPr>
+                    <a:xfrm>
+                      <a:off x="0" y="0"/>
+                      <a:ext cx="5943600" cy="3354070"/>
+                    </a:xfrm>
+                    <a:prstGeom prst="rect">
+                      <a:avLst/>
+                    </a:prstGeom>
+                  </pic:spPr>
+                </pic:pic>
+              </a:graphicData>
+            </a:graphic>
+          </wp:inline>
+        </w:drawing>
+      </w:r>
+    </w:p>
+    <w:p>
+      <w:pPr>
+        <w:rPr>
+          <w:bCs/>
+          <w:color w:val="000000" w:themeColor="text1"/>
+          <w:sz w:val="20"/>
+          <w:szCs w:val="20"/>
+        </w:rPr>
+      </w:pPr>
+    </w:p>
+    <w:p>
+      <w:pPr>
+        <w:rPr>
+          <w:bCs/>
+          <w:color w:val="000000" w:themeColor="text1"/>
+          <w:sz w:val="20"/>
+          <w:szCs w:val="20"/>
+        </w:rPr>
+      </w:pPr>
+      <w:r>
+        <w:rPr>
+          <w:b/>
+          <w:bCs/>
+          <w:color w:val="000000" w:themeColor="text1"/>
+          <w:sz w:val="32"/>
+          <w:szCs w:val="32"/>
+        </w:rPr>
+        <w:t>Step3</w:t>
+      </w:r>
+      <w:r>
+        <w:rPr>
+          <w:bCs/>
+          <w:color w:val="000000" w:themeColor="text1"/>
+          <w:sz w:val="20"/>
+          <w:szCs w:val="20"/>
+        </w:rPr>
+        <w:t xml:space="preserve">: we will make </w:t>
+      </w:r>
+      <w:proofErr w:type="spellStart"/>
+      <w:r>
+        <w:rPr>
+          <w:bCs/>
+          <w:color w:val="000000" w:themeColor="text1"/>
+          <w:sz w:val="20"/>
+          <w:szCs w:val="20"/>
+        </w:rPr>
+        <w:t>TextView</w:t>
+      </w:r>
+      <w:proofErr w:type="spellEnd"/>
+      <w:r>
+        <w:rPr>
+          <w:bCs/>
+          <w:color w:val="000000" w:themeColor="text1"/>
+          <w:sz w:val="20"/>
+          <w:szCs w:val="20"/>
+        </w:rPr>
+        <w:t xml:space="preserve"> object in </w:t>
+      </w:r>
+      <w:proofErr w:type="spellStart"/>
+      <w:r>
+        <w:rPr>
+          <w:bCs/>
+          <w:color w:val="000000" w:themeColor="text1"/>
+          <w:sz w:val="20"/>
+          <w:szCs w:val="20"/>
+        </w:rPr>
+        <w:t>activityMain</w:t>
+      </w:r>
+      <w:proofErr w:type="spellEnd"/>
+      <w:r>
+        <w:rPr>
+          <w:bCs/>
+          <w:color w:val="000000" w:themeColor="text1"/>
+          <w:sz w:val="20"/>
+          <w:szCs w:val="20"/>
+        </w:rPr>
+        <w:t>, and will change text</w:t>
+      </w:r>
+    </w:p>
+    <w:p>
+      <w:pPr>
+        <w:rPr>
+          <w:bCs/>
+          <w:color w:val="000000" w:themeColor="text1"/>
+          <w:sz w:val="20"/>
+          <w:szCs w:val="20"/>
+        </w:rPr>
+      </w:pPr>
+      <w:r>
+        <w:rPr>
+          <w:bCs/>
+          <w:color w:val="000000" w:themeColor="text1"/>
+          <w:sz w:val="20"/>
+          <w:szCs w:val="20"/>
+        </w:rPr>
+        <w:drawing>
+          <wp:inline distT="0" distB="0" distL="0" distR="0" wp14:anchorId="527C0A5E" wp14:editId="4058274A">
+            <wp:extent cx="5943600" cy="4006850"/>
+            <wp:effectExtent l="0" t="0" r="0" b="0"/>
+            <wp:docPr id="60" name="Picture 60"/>
+            <wp:cNvGraphicFramePr>
+              <a:graphicFrameLocks xmlns:a="http://schemas.openxmlformats.org/drawingml/2006/main" noChangeAspect="1"/>
+            </wp:cNvGraphicFramePr>
+            <a:graphic xmlns:a="http://schemas.openxmlformats.org/drawingml/2006/main">
+              <a:graphicData uri="http://schemas.openxmlformats.org/drawingml/2006/picture">
+                <pic:pic xmlns:pic="http://schemas.openxmlformats.org/drawingml/2006/picture">
+                  <pic:nvPicPr>
+                    <pic:cNvPr id="0" name=""/>
+                    <pic:cNvPicPr/>
+                  </pic:nvPicPr>
+                  <pic:blipFill>
+                    <a:blip r:embed="rId72"/>
+                    <a:stretch>
+                      <a:fillRect/>
+                    </a:stretch>
+                  </pic:blipFill>
+                  <pic:spPr>
+                    <a:xfrm>
+                      <a:off x="0" y="0"/>
+                      <a:ext cx="5943600" cy="4006850"/>
+                    </a:xfrm>
+                    <a:prstGeom prst="rect">
+                      <a:avLst/>
+                    </a:prstGeom>
+                  </pic:spPr>
+                </pic:pic>
+              </a:graphicData>
+            </a:graphic>
+          </wp:inline>
+        </w:drawing>
+      </w:r>
+    </w:p>
+    <w:p>
+      <w:pPr>
+        <w:rPr>
+          <w:b/>
+          <w:bCs/>
+          <w:color w:val="000000" w:themeColor="text1"/>
+          <w:sz w:val="20"/>
+          <w:szCs w:val="20"/>
+        </w:rPr>
+      </w:pPr>
+      <w:r>
+        <w:rPr>
+          <w:b/>
+          <w:bCs/>
+          <w:color w:val="000000" w:themeColor="text1"/>
+          <w:sz w:val="20"/>
+          <w:szCs w:val="20"/>
+        </w:rPr>
+        <w:lastRenderedPageBreak/>
+        <w:t>Output before clicking button:</w:t>
+      </w:r>
+    </w:p>
+    <w:p>
+      <w:pPr>
+        <w:rPr>
+          <w:b/>
+          <w:bCs/>
+          <w:color w:val="000000" w:themeColor="text1"/>
+          <w:sz w:val="20"/>
+          <w:szCs w:val="20"/>
+        </w:rPr>
+      </w:pPr>
+    </w:p>
+    <w:p>
+      <w:pPr>
+        <w:rPr>
+          <w:b/>
+          <w:bCs/>
+          <w:color w:val="000000" w:themeColor="text1"/>
+          <w:sz w:val="20"/>
+          <w:szCs w:val="20"/>
+        </w:rPr>
+      </w:pPr>
+      <w:r>
+        <w:rPr>
+          <w:b/>
+          <w:bCs/>
+          <w:color w:val="000000" w:themeColor="text1"/>
+          <w:sz w:val="20"/>
+          <w:szCs w:val="20"/>
+        </w:rPr>
+        <w:t xml:space="preserve">                                             </w:t>
+      </w:r>
+      <w:r>
+        <w:rPr>
+          <w:b/>
+          <w:bCs/>
+          <w:color w:val="000000" w:themeColor="text1"/>
+          <w:sz w:val="20"/>
+          <w:szCs w:val="20"/>
+        </w:rPr>
+        <w:drawing>
+          <wp:inline distT="0" distB="0" distL="0" distR="0" wp14:anchorId="1C527170" wp14:editId="3E0E254B">
+            <wp:extent cx="2948940" cy="3817620"/>
+            <wp:effectExtent l="0" t="0" r="3810" b="0"/>
+            <wp:docPr id="61" name="Picture 61"/>
+            <wp:cNvGraphicFramePr>
+              <a:graphicFrameLocks xmlns:a="http://schemas.openxmlformats.org/drawingml/2006/main" noChangeAspect="1"/>
+            </wp:cNvGraphicFramePr>
+            <a:graphic xmlns:a="http://schemas.openxmlformats.org/drawingml/2006/main">
+              <a:graphicData uri="http://schemas.openxmlformats.org/drawingml/2006/picture">
+                <pic:pic xmlns:pic="http://schemas.openxmlformats.org/drawingml/2006/picture">
+                  <pic:nvPicPr>
+                    <pic:cNvPr id="0" name=""/>
+                    <pic:cNvPicPr/>
+                  </pic:nvPicPr>
+                  <pic:blipFill>
+                    <a:blip r:embed="rId73"/>
+                    <a:stretch>
+                      <a:fillRect/>
+                    </a:stretch>
+                  </pic:blipFill>
+                  <pic:spPr>
+                    <a:xfrm>
+                      <a:off x="0" y="0"/>
+                      <a:ext cx="2949196" cy="3817951"/>
+                    </a:xfrm>
+                    <a:prstGeom prst="rect">
+                      <a:avLst/>
+                    </a:prstGeom>
+                  </pic:spPr>
+                </pic:pic>
+              </a:graphicData>
+            </a:graphic>
+          </wp:inline>
+        </w:drawing>
+      </w:r>
+    </w:p>
+    <w:p>
+      <w:pPr>
+        <w:rPr>
+          <w:b/>
+          <w:bCs/>
+          <w:color w:val="000000" w:themeColor="text1"/>
+          <w:sz w:val="20"/>
+          <w:szCs w:val="20"/>
+        </w:rPr>
+      </w:pPr>
+      <w:r>
+        <w:rPr>
+          <w:b/>
+          <w:bCs/>
+          <w:color w:val="000000" w:themeColor="text1"/>
+          <w:sz w:val="20"/>
+          <w:szCs w:val="20"/>
+        </w:rPr>
+        <w:t xml:space="preserve">After </w:t>
+      </w:r>
+      <w:proofErr w:type="gramStart"/>
+      <w:r>
+        <w:rPr>
+          <w:b/>
+          <w:bCs/>
+          <w:color w:val="000000" w:themeColor="text1"/>
+          <w:sz w:val="20"/>
+          <w:szCs w:val="20"/>
+        </w:rPr>
+        <w:t>Clicking</w:t>
+      </w:r>
+      <w:proofErr w:type="gramEnd"/>
+      <w:r>
+        <w:rPr>
+          <w:b/>
+          <w:bCs/>
+          <w:color w:val="000000" w:themeColor="text1"/>
+          <w:sz w:val="20"/>
+          <w:szCs w:val="20"/>
+        </w:rPr>
+        <w:t xml:space="preserve"> button        </w:t>
+      </w:r>
+      <w:r>
+        <w:rPr>
+          <w:bCs/>
+          <w:color w:val="000000" w:themeColor="text1"/>
+          <w:sz w:val="20"/>
+          <w:szCs w:val="20"/>
+        </w:rPr>
+        <w:drawing>
+          <wp:inline distT="0" distB="0" distL="0" distR="0" wp14:anchorId="56BCEF72" wp14:editId="293AC866">
+            <wp:extent cx="2948940" cy="3535680"/>
+            <wp:effectExtent l="0" t="0" r="3810" b="7620"/>
+            <wp:docPr id="63" name="Picture 63"/>
+            <wp:cNvGraphicFramePr>
+              <a:graphicFrameLocks xmlns:a="http://schemas.openxmlformats.org/drawingml/2006/main" noChangeAspect="1"/>
+            </wp:cNvGraphicFramePr>
+            <a:graphic xmlns:a="http://schemas.openxmlformats.org/drawingml/2006/main">
+              <a:graphicData uri="http://schemas.openxmlformats.org/drawingml/2006/picture">
+                <pic:pic xmlns:pic="http://schemas.openxmlformats.org/drawingml/2006/picture">
+                  <pic:nvPicPr>
+                    <pic:cNvPr id="0" name=""/>
+                    <pic:cNvPicPr/>
+                  </pic:nvPicPr>
+                  <pic:blipFill>
+                    <a:blip r:embed="rId74"/>
+                    <a:stretch>
+                      <a:fillRect/>
+                    </a:stretch>
+                  </pic:blipFill>
+                  <pic:spPr>
+                    <a:xfrm>
+                      <a:off x="0" y="0"/>
+                      <a:ext cx="2949196" cy="3535987"/>
+                    </a:xfrm>
+                    <a:prstGeom prst="rect">
+                      <a:avLst/>
+                    </a:prstGeom>
+                  </pic:spPr>
+                </pic:pic>
+              </a:graphicData>
+            </a:graphic>
+          </wp:inline>
+        </w:drawing>
+      </w:r>
+    </w:p>
+    <w:p>
+      <w:pPr>
+        <w:rPr>
+          <w:bCs/>
+          <w:color w:val="000000" w:themeColor="text1"/>
+          <w:sz w:val="20"/>
+          <w:szCs w:val="20"/>
+        </w:rPr>
+      </w:pPr>
+    </w:p>
+    <w:p>
+      <w:pPr>
+        <w:rPr>
+          <w:bCs/>
+          <w:color w:val="000000" w:themeColor="text1"/>
+          <w:sz w:val="20"/>
+          <w:szCs w:val="20"/>
+        </w:rPr>
+      </w:pPr>
+    </w:p>
+    <w:p>
+      <w:pPr>
+        <w:rPr>
+          <w:bCs/>
+          <w:color w:val="000000" w:themeColor="text1"/>
+          <w:sz w:val="20"/>
+          <w:szCs w:val="20"/>
+        </w:rPr>
+      </w:pPr>
+    </w:p>
+    <w:p>
+      <w:pPr>
+        <w:rPr>
+          <w:bCs/>
+          <w:color w:val="000000" w:themeColor="text1"/>
+          <w:sz w:val="32"/>
+          <w:szCs w:val="32"/>
+        </w:rPr>
+      </w:pPr>
+      <w:r>
+        <w:rPr>
+          <w:bCs/>
+          <w:color w:val="000000" w:themeColor="text1"/>
+          <w:sz w:val="32"/>
+          <w:szCs w:val="32"/>
+        </w:rPr>
+        <w:t xml:space="preserve">                         </w:t>
+      </w:r>
+    </w:p>
+    <w:p>
+      <w:pPr>
+        <w:rPr>
+          <w:bCs/>
+          <w:color w:val="000000" w:themeColor="text1"/>
+          <w:sz w:val="48"/>
+          <w:szCs w:val="48"/>
+        </w:rPr>
+      </w:pPr>
+    </w:p>
+    <w:p>
+      <w:pPr>
+        <w:rPr>
+          <w:bCs/>
+          <w:color w:val="000000" w:themeColor="text1"/>
+        </w:rPr>
+      </w:pPr>
       <w:bookmarkStart w:id="0" w:name="_GoBack"/>
       <w:bookmarkEnd w:id="0"/>
     </w:p>
@@ -7678,6 +9633,118 @@
     </w:lvl>
   </w:abstractNum>
   <w:abstractNum w:abstractNumId="1">
+    <w:nsid w:val="06797304"/>
+    <w:multiLevelType w:val="hybridMultilevel"/>
+    <w:tmpl w:val="1CC412EC"/>
+    <w:lvl w:ilvl="0" w:tplc="5E123358">
+      <w:numFmt w:val="bullet"/>
+      <w:lvlText w:val=""/>
+      <w:lvlJc w:val="left"/>
+      <w:pPr>
+        <w:ind w:left="720" w:hanging="360"/>
+      </w:pPr>
+      <w:rPr>
+        <w:rFonts w:ascii="Wingdings" w:eastAsiaTheme="minorHAnsi" w:hAnsi="Wingdings" w:cstheme="minorBidi" w:hint="default"/>
+      </w:rPr>
+    </w:lvl>
+    <w:lvl w:ilvl="1" w:tplc="04090003" w:tentative="1">
+      <w:start w:val="1"/>
+      <w:numFmt w:val="bullet"/>
+      <w:lvlText w:val="o"/>
+      <w:lvlJc w:val="left"/>
+      <w:pPr>
+        <w:ind w:left="1440" w:hanging="360"/>
+      </w:pPr>
+      <w:rPr>
+        <w:rFonts w:ascii="Courier New" w:hAnsi="Courier New" w:cs="Courier New" w:hint="default"/>
+      </w:rPr>
+    </w:lvl>
+    <w:lvl w:ilvl="2" w:tplc="04090005" w:tentative="1">
+      <w:start w:val="1"/>
+      <w:numFmt w:val="bullet"/>
+      <w:lvlText w:val=""/>
+      <w:lvlJc w:val="left"/>
+      <w:pPr>
+        <w:ind w:left="2160" w:hanging="360"/>
+      </w:pPr>
+      <w:rPr>
+        <w:rFonts w:ascii="Wingdings" w:hAnsi="Wingdings" w:hint="default"/>
+      </w:rPr>
+    </w:lvl>
+    <w:lvl w:ilvl="3" w:tplc="04090001" w:tentative="1">
+      <w:start w:val="1"/>
+      <w:numFmt w:val="bullet"/>
+      <w:lvlText w:val=""/>
+      <w:lvlJc w:val="left"/>
+      <w:pPr>
+        <w:ind w:left="2880" w:hanging="360"/>
+      </w:pPr>
+      <w:rPr>
+        <w:rFonts w:ascii="Symbol" w:hAnsi="Symbol" w:hint="default"/>
+      </w:rPr>
+    </w:lvl>
+    <w:lvl w:ilvl="4" w:tplc="04090003" w:tentative="1">
+      <w:start w:val="1"/>
+      <w:numFmt w:val="bullet"/>
+      <w:lvlText w:val="o"/>
+      <w:lvlJc w:val="left"/>
+      <w:pPr>
+        <w:ind w:left="3600" w:hanging="360"/>
+      </w:pPr>
+      <w:rPr>
+        <w:rFonts w:ascii="Courier New" w:hAnsi="Courier New" w:cs="Courier New" w:hint="default"/>
+      </w:rPr>
+    </w:lvl>
+    <w:lvl w:ilvl="5" w:tplc="04090005" w:tentative="1">
+      <w:start w:val="1"/>
+      <w:numFmt w:val="bullet"/>
+      <w:lvlText w:val=""/>
+      <w:lvlJc w:val="left"/>
+      <w:pPr>
+        <w:ind w:left="4320" w:hanging="360"/>
+      </w:pPr>
+      <w:rPr>
+        <w:rFonts w:ascii="Wingdings" w:hAnsi="Wingdings" w:hint="default"/>
+      </w:rPr>
+    </w:lvl>
+    <w:lvl w:ilvl="6" w:tplc="04090001" w:tentative="1">
+      <w:start w:val="1"/>
+      <w:numFmt w:val="bullet"/>
+      <w:lvlText w:val=""/>
+      <w:lvlJc w:val="left"/>
+      <w:pPr>
+        <w:ind w:left="5040" w:hanging="360"/>
+      </w:pPr>
+      <w:rPr>
+        <w:rFonts w:ascii="Symbol" w:hAnsi="Symbol" w:hint="default"/>
+      </w:rPr>
+    </w:lvl>
+    <w:lvl w:ilvl="7" w:tplc="04090003" w:tentative="1">
+      <w:start w:val="1"/>
+      <w:numFmt w:val="bullet"/>
+      <w:lvlText w:val="o"/>
+      <w:lvlJc w:val="left"/>
+      <w:pPr>
+        <w:ind w:left="5760" w:hanging="360"/>
+      </w:pPr>
+      <w:rPr>
+        <w:rFonts w:ascii="Courier New" w:hAnsi="Courier New" w:cs="Courier New" w:hint="default"/>
+      </w:rPr>
+    </w:lvl>
+    <w:lvl w:ilvl="8" w:tplc="04090005" w:tentative="1">
+      <w:start w:val="1"/>
+      <w:numFmt w:val="bullet"/>
+      <w:lvlText w:val=""/>
+      <w:lvlJc w:val="left"/>
+      <w:pPr>
+        <w:ind w:left="6480" w:hanging="360"/>
+      </w:pPr>
+      <w:rPr>
+        <w:rFonts w:ascii="Wingdings" w:hAnsi="Wingdings" w:hint="default"/>
+      </w:rPr>
+    </w:lvl>
+  </w:abstractNum>
+  <w:abstractNum w:abstractNumId="2">
     <w:nsid w:val="289935D3"/>
     <w:multiLevelType w:val="hybridMultilevel"/>
     <w:tmpl w:val="D68E8634"/>
@@ -7790,7 +9857,7 @@
       </w:rPr>
     </w:lvl>
   </w:abstractNum>
-  <w:abstractNum w:abstractNumId="2">
+  <w:abstractNum w:abstractNumId="3">
     <w:nsid w:val="4AF323A9"/>
     <w:multiLevelType w:val="hybridMultilevel"/>
     <w:tmpl w:val="70AAAB90"/>
@@ -7880,12 +9947,15 @@
     </w:lvl>
   </w:abstractNum>
   <w:num w:numId="1">
-    <w:abstractNumId w:val="2"/>
+    <w:abstractNumId w:val="3"/>
   </w:num>
   <w:num w:numId="2">
     <w:abstractNumId w:val="0"/>
   </w:num>
   <w:num w:numId="3">
+    <w:abstractNumId w:val="2"/>
+  </w:num>
+  <w:num w:numId="4">
     <w:abstractNumId w:val="1"/>
   </w:num>
 </w:numbering>

</xml_diff>